<commit_message>
done Database, sequence, class, task Management
</commit_message>
<xml_diff>
--- a/KH_HUE_T08_SequenceDiagram_v1.0/KH_HUE_T08_NguyenThiThanh_DangKiDeTaiHuongDan_SequenceDiagram_v1.0.docx
+++ b/KH_HUE_T08_SequenceDiagram_v1.0/KH_HUE_T08_NguyenThiThanh_DangKiDeTaiHuongDan_SequenceDiagram_v1.0.docx
@@ -1,6 +1,6 @@
 
 <file path=word/document.xml><?xml version="1.0" encoding="utf-8"?>
-<w:document xmlns:wpc="http://schemas.microsoft.com/office/word/2010/wordprocessingCanvas" xmlns:mc="http://schemas.openxmlformats.org/markup-compatibility/2006" xmlns:o="urn:schemas-microsoft-com:office:office" xmlns:r="http://schemas.openxmlformats.org/officeDocument/2006/relationships" xmlns:m="http://schemas.openxmlformats.org/officeDocument/2006/math" xmlns:v="urn:schemas-microsoft-com:vml" xmlns:wp14="http://schemas.microsoft.com/office/word/2010/wordprocessingDrawing" xmlns:wp="http://schemas.openxmlformats.org/drawingml/2006/wordprocessingDrawing" xmlns:w10="urn:schemas-microsoft-com:office:word" xmlns:w="http://schemas.openxmlformats.org/wordprocessingml/2006/main" xmlns:w14="http://schemas.microsoft.com/office/word/2010/wordml" xmlns:w15="http://schemas.microsoft.com/office/word/2012/wordml" xmlns:wpg="http://schemas.microsoft.com/office/word/2010/wordprocessingGroup" xmlns:wpi="http://schemas.microsoft.com/office/word/2010/wordprocessingInk" xmlns:wne="http://schemas.microsoft.com/office/word/2006/wordml" xmlns:wps="http://schemas.microsoft.com/office/word/2010/wordprocessingShape" mc:Ignorable="w14 w15 wp14">
+<w:document xmlns:wpc="http://schemas.microsoft.com/office/word/2010/wordprocessingCanvas" xmlns:cx="http://schemas.microsoft.com/office/drawing/2014/chartex" xmlns:mc="http://schemas.openxmlformats.org/markup-compatibility/2006" xmlns:o="urn:schemas-microsoft-com:office:office" xmlns:r="http://schemas.openxmlformats.org/officeDocument/2006/relationships" xmlns:m="http://schemas.openxmlformats.org/officeDocument/2006/math" xmlns:v="urn:schemas-microsoft-com:vml" xmlns:wp14="http://schemas.microsoft.com/office/word/2010/wordprocessingDrawing" xmlns:wp="http://schemas.openxmlformats.org/drawingml/2006/wordprocessingDrawing" xmlns:w10="urn:schemas-microsoft-com:office:word" xmlns:w="http://schemas.openxmlformats.org/wordprocessingml/2006/main" xmlns:w14="http://schemas.microsoft.com/office/word/2010/wordml" xmlns:w15="http://schemas.microsoft.com/office/word/2012/wordml" xmlns:w16se="http://schemas.microsoft.com/office/word/2015/wordml/symex" xmlns:wpg="http://schemas.microsoft.com/office/word/2010/wordprocessingGroup" xmlns:wpi="http://schemas.microsoft.com/office/word/2010/wordprocessingInk" xmlns:wne="http://schemas.microsoft.com/office/word/2006/wordml" xmlns:wps="http://schemas.microsoft.com/office/word/2010/wordprocessingShape" mc:Ignorable="w14 w15 w16se wp14">
   <w:body>
     <w:p>
       <w:pPr>
@@ -19,13 +19,12 @@
       <w:r>
         <w:rPr>
           <w:noProof/>
-          <w:lang w:val="en-CA"/>
         </w:rPr>
         <w:drawing>
-          <wp:inline distT="0" distB="0" distL="0" distR="0">
-            <wp:extent cx="5943600" cy="5904930"/>
-            <wp:effectExtent l="0" t="0" r="0" b="635"/>
-            <wp:docPr id="2" name="Picture 2"/>
+          <wp:inline distT="0" distB="0" distL="0" distR="0" wp14:anchorId="5CF55BBB" wp14:editId="4BCCF837">
+            <wp:extent cx="5943600" cy="6042025"/>
+            <wp:effectExtent l="0" t="0" r="0" b="0"/>
+            <wp:docPr id="1" name="Picture 1"/>
             <wp:cNvGraphicFramePr>
               <a:graphicFrameLocks xmlns:a="http://schemas.openxmlformats.org/drawingml/2006/main" noChangeAspect="1"/>
             </wp:cNvGraphicFramePr>
@@ -54,7 +53,7 @@
                   <pic:spPr bwMode="auto">
                     <a:xfrm>
                       <a:off x="0" y="0"/>
-                      <a:ext cx="5943600" cy="5904930"/>
+                      <a:ext cx="5943600" cy="6042025"/>
                     </a:xfrm>
                     <a:prstGeom prst="rect">
                       <a:avLst/>
@@ -70,8 +69,6 @@
           </wp:inline>
         </w:drawing>
       </w:r>
-      <w:bookmarkStart w:id="0" w:name="_GoBack"/>
-      <w:bookmarkEnd w:id="0"/>
     </w:p>
     <w:sectPr>
       <w:headerReference w:type="even" r:id="rId7"/>
@@ -90,7 +87,7 @@
 </file>
 
 <file path=word/endnotes.xml><?xml version="1.0" encoding="utf-8"?>
-<w:endnotes xmlns:wpc="http://schemas.microsoft.com/office/word/2010/wordprocessingCanvas" xmlns:mc="http://schemas.openxmlformats.org/markup-compatibility/2006" xmlns:o="urn:schemas-microsoft-com:office:office" xmlns:r="http://schemas.openxmlformats.org/officeDocument/2006/relationships" xmlns:m="http://schemas.openxmlformats.org/officeDocument/2006/math" xmlns:v="urn:schemas-microsoft-com:vml" xmlns:wp14="http://schemas.microsoft.com/office/word/2010/wordprocessingDrawing" xmlns:wp="http://schemas.openxmlformats.org/drawingml/2006/wordprocessingDrawing" xmlns:w10="urn:schemas-microsoft-com:office:word" xmlns:w="http://schemas.openxmlformats.org/wordprocessingml/2006/main" xmlns:w14="http://schemas.microsoft.com/office/word/2010/wordml" xmlns:w15="http://schemas.microsoft.com/office/word/2012/wordml" xmlns:wpg="http://schemas.microsoft.com/office/word/2010/wordprocessingGroup" xmlns:wpi="http://schemas.microsoft.com/office/word/2010/wordprocessingInk" xmlns:wne="http://schemas.microsoft.com/office/word/2006/wordml" xmlns:wps="http://schemas.microsoft.com/office/word/2010/wordprocessingShape" mc:Ignorable="w14 w15 wp14">
+<w:endnotes xmlns:wpc="http://schemas.microsoft.com/office/word/2010/wordprocessingCanvas" xmlns:cx="http://schemas.microsoft.com/office/drawing/2014/chartex" xmlns:mc="http://schemas.openxmlformats.org/markup-compatibility/2006" xmlns:o="urn:schemas-microsoft-com:office:office" xmlns:r="http://schemas.openxmlformats.org/officeDocument/2006/relationships" xmlns:m="http://schemas.openxmlformats.org/officeDocument/2006/math" xmlns:v="urn:schemas-microsoft-com:vml" xmlns:wp14="http://schemas.microsoft.com/office/word/2010/wordprocessingDrawing" xmlns:wp="http://schemas.openxmlformats.org/drawingml/2006/wordprocessingDrawing" xmlns:w10="urn:schemas-microsoft-com:office:word" xmlns:w="http://schemas.openxmlformats.org/wordprocessingml/2006/main" xmlns:w14="http://schemas.microsoft.com/office/word/2010/wordml" xmlns:w15="http://schemas.microsoft.com/office/word/2012/wordml" xmlns:w16se="http://schemas.microsoft.com/office/word/2015/wordml/symex" xmlns:wpg="http://schemas.microsoft.com/office/word/2010/wordprocessingGroup" xmlns:wpi="http://schemas.microsoft.com/office/word/2010/wordprocessingInk" xmlns:wne="http://schemas.microsoft.com/office/word/2006/wordml" xmlns:wps="http://schemas.microsoft.com/office/word/2010/wordprocessingShape" mc:Ignorable="w14 w15 w16se wp14">
   <w:endnote w:type="separator" w:id="-1">
     <w:p>
       <w:pPr>
@@ -115,7 +112,7 @@
 </file>
 
 <file path=word/footer1.xml><?xml version="1.0" encoding="utf-8"?>
-<w:ftr xmlns:wpc="http://schemas.microsoft.com/office/word/2010/wordprocessingCanvas" xmlns:mc="http://schemas.openxmlformats.org/markup-compatibility/2006" xmlns:o="urn:schemas-microsoft-com:office:office" xmlns:r="http://schemas.openxmlformats.org/officeDocument/2006/relationships" xmlns:m="http://schemas.openxmlformats.org/officeDocument/2006/math" xmlns:v="urn:schemas-microsoft-com:vml" xmlns:wp14="http://schemas.microsoft.com/office/word/2010/wordprocessingDrawing" xmlns:wp="http://schemas.openxmlformats.org/drawingml/2006/wordprocessingDrawing" xmlns:w10="urn:schemas-microsoft-com:office:word" xmlns:w="http://schemas.openxmlformats.org/wordprocessingml/2006/main" xmlns:w14="http://schemas.microsoft.com/office/word/2010/wordml" xmlns:w15="http://schemas.microsoft.com/office/word/2012/wordml" xmlns:wpg="http://schemas.microsoft.com/office/word/2010/wordprocessingGroup" xmlns:wpi="http://schemas.microsoft.com/office/word/2010/wordprocessingInk" xmlns:wne="http://schemas.microsoft.com/office/word/2006/wordml" xmlns:wps="http://schemas.microsoft.com/office/word/2010/wordprocessingShape" mc:Ignorable="w14 w15 wp14">
+<w:ftr xmlns:wpc="http://schemas.microsoft.com/office/word/2010/wordprocessingCanvas" xmlns:cx="http://schemas.microsoft.com/office/drawing/2014/chartex" xmlns:mc="http://schemas.openxmlformats.org/markup-compatibility/2006" xmlns:o="urn:schemas-microsoft-com:office:office" xmlns:r="http://schemas.openxmlformats.org/officeDocument/2006/relationships" xmlns:m="http://schemas.openxmlformats.org/officeDocument/2006/math" xmlns:v="urn:schemas-microsoft-com:vml" xmlns:wp14="http://schemas.microsoft.com/office/word/2010/wordprocessingDrawing" xmlns:wp="http://schemas.openxmlformats.org/drawingml/2006/wordprocessingDrawing" xmlns:w10="urn:schemas-microsoft-com:office:word" xmlns:w="http://schemas.openxmlformats.org/wordprocessingml/2006/main" xmlns:w14="http://schemas.microsoft.com/office/word/2010/wordml" xmlns:w15="http://schemas.microsoft.com/office/word/2012/wordml" xmlns:w16se="http://schemas.microsoft.com/office/word/2015/wordml/symex" xmlns:wpg="http://schemas.microsoft.com/office/word/2010/wordprocessingGroup" xmlns:wpi="http://schemas.microsoft.com/office/word/2010/wordprocessingInk" xmlns:wne="http://schemas.microsoft.com/office/word/2006/wordml" xmlns:wps="http://schemas.microsoft.com/office/word/2010/wordprocessingShape" mc:Ignorable="w14 w15 w16se wp14">
   <w:p>
     <w:pPr>
       <w:pStyle w:val="Footer"/>
@@ -125,7 +122,7 @@
 </file>
 
 <file path=word/footer2.xml><?xml version="1.0" encoding="utf-8"?>
-<w:ftr xmlns:wpc="http://schemas.microsoft.com/office/word/2010/wordprocessingCanvas" xmlns:mc="http://schemas.openxmlformats.org/markup-compatibility/2006" xmlns:o="urn:schemas-microsoft-com:office:office" xmlns:r="http://schemas.openxmlformats.org/officeDocument/2006/relationships" xmlns:m="http://schemas.openxmlformats.org/officeDocument/2006/math" xmlns:v="urn:schemas-microsoft-com:vml" xmlns:wp14="http://schemas.microsoft.com/office/word/2010/wordprocessingDrawing" xmlns:wp="http://schemas.openxmlformats.org/drawingml/2006/wordprocessingDrawing" xmlns:w10="urn:schemas-microsoft-com:office:word" xmlns:w="http://schemas.openxmlformats.org/wordprocessingml/2006/main" xmlns:w14="http://schemas.microsoft.com/office/word/2010/wordml" xmlns:w15="http://schemas.microsoft.com/office/word/2012/wordml" xmlns:wpg="http://schemas.microsoft.com/office/word/2010/wordprocessingGroup" xmlns:wpi="http://schemas.microsoft.com/office/word/2010/wordprocessingInk" xmlns:wne="http://schemas.microsoft.com/office/word/2006/wordml" xmlns:wps="http://schemas.microsoft.com/office/word/2010/wordprocessingShape" mc:Ignorable="w14 w15 wp14">
+<w:ftr xmlns:wpc="http://schemas.microsoft.com/office/word/2010/wordprocessingCanvas" xmlns:cx="http://schemas.microsoft.com/office/drawing/2014/chartex" xmlns:mc="http://schemas.openxmlformats.org/markup-compatibility/2006" xmlns:o="urn:schemas-microsoft-com:office:office" xmlns:r="http://schemas.openxmlformats.org/officeDocument/2006/relationships" xmlns:m="http://schemas.openxmlformats.org/officeDocument/2006/math" xmlns:v="urn:schemas-microsoft-com:vml" xmlns:wp14="http://schemas.microsoft.com/office/word/2010/wordprocessingDrawing" xmlns:wp="http://schemas.openxmlformats.org/drawingml/2006/wordprocessingDrawing" xmlns:w10="urn:schemas-microsoft-com:office:word" xmlns:w="http://schemas.openxmlformats.org/wordprocessingml/2006/main" xmlns:w14="http://schemas.microsoft.com/office/word/2010/wordml" xmlns:w15="http://schemas.microsoft.com/office/word/2012/wordml" xmlns:w16se="http://schemas.microsoft.com/office/word/2015/wordml/symex" xmlns:wpg="http://schemas.microsoft.com/office/word/2010/wordprocessingGroup" xmlns:wpi="http://schemas.microsoft.com/office/word/2010/wordprocessingInk" xmlns:wne="http://schemas.microsoft.com/office/word/2006/wordml" xmlns:wps="http://schemas.microsoft.com/office/word/2010/wordprocessingShape" mc:Ignorable="w14 w15 w16se wp14">
   <w:p>
     <w:pPr>
       <w:pStyle w:val="Footer"/>
@@ -144,7 +141,7 @@
 </file>
 
 <file path=word/footer3.xml><?xml version="1.0" encoding="utf-8"?>
-<w:ftr xmlns:wpc="http://schemas.microsoft.com/office/word/2010/wordprocessingCanvas" xmlns:mc="http://schemas.openxmlformats.org/markup-compatibility/2006" xmlns:o="urn:schemas-microsoft-com:office:office" xmlns:r="http://schemas.openxmlformats.org/officeDocument/2006/relationships" xmlns:m="http://schemas.openxmlformats.org/officeDocument/2006/math" xmlns:v="urn:schemas-microsoft-com:vml" xmlns:wp14="http://schemas.microsoft.com/office/word/2010/wordprocessingDrawing" xmlns:wp="http://schemas.openxmlformats.org/drawingml/2006/wordprocessingDrawing" xmlns:w10="urn:schemas-microsoft-com:office:word" xmlns:w="http://schemas.openxmlformats.org/wordprocessingml/2006/main" xmlns:w14="http://schemas.microsoft.com/office/word/2010/wordml" xmlns:w15="http://schemas.microsoft.com/office/word/2012/wordml" xmlns:wpg="http://schemas.microsoft.com/office/word/2010/wordprocessingGroup" xmlns:wpi="http://schemas.microsoft.com/office/word/2010/wordprocessingInk" xmlns:wne="http://schemas.microsoft.com/office/word/2006/wordml" xmlns:wps="http://schemas.microsoft.com/office/word/2010/wordprocessingShape" mc:Ignorable="w14 w15 wp14">
+<w:ftr xmlns:wpc="http://schemas.microsoft.com/office/word/2010/wordprocessingCanvas" xmlns:cx="http://schemas.microsoft.com/office/drawing/2014/chartex" xmlns:mc="http://schemas.openxmlformats.org/markup-compatibility/2006" xmlns:o="urn:schemas-microsoft-com:office:office" xmlns:r="http://schemas.openxmlformats.org/officeDocument/2006/relationships" xmlns:m="http://schemas.openxmlformats.org/officeDocument/2006/math" xmlns:v="urn:schemas-microsoft-com:vml" xmlns:wp14="http://schemas.microsoft.com/office/word/2010/wordprocessingDrawing" xmlns:wp="http://schemas.openxmlformats.org/drawingml/2006/wordprocessingDrawing" xmlns:w10="urn:schemas-microsoft-com:office:word" xmlns:w="http://schemas.openxmlformats.org/wordprocessingml/2006/main" xmlns:w14="http://schemas.microsoft.com/office/word/2010/wordml" xmlns:w15="http://schemas.microsoft.com/office/word/2012/wordml" xmlns:w16se="http://schemas.microsoft.com/office/word/2015/wordml/symex" xmlns:wpg="http://schemas.microsoft.com/office/word/2010/wordprocessingGroup" xmlns:wpi="http://schemas.microsoft.com/office/word/2010/wordprocessingInk" xmlns:wne="http://schemas.microsoft.com/office/word/2006/wordml" xmlns:wps="http://schemas.microsoft.com/office/word/2010/wordprocessingShape" mc:Ignorable="w14 w15 w16se wp14">
   <w:p>
     <w:pPr>
       <w:pStyle w:val="Footer"/>
@@ -154,7 +151,7 @@
 </file>
 
 <file path=word/footnotes.xml><?xml version="1.0" encoding="utf-8"?>
-<w:footnotes xmlns:wpc="http://schemas.microsoft.com/office/word/2010/wordprocessingCanvas" xmlns:mc="http://schemas.openxmlformats.org/markup-compatibility/2006" xmlns:o="urn:schemas-microsoft-com:office:office" xmlns:r="http://schemas.openxmlformats.org/officeDocument/2006/relationships" xmlns:m="http://schemas.openxmlformats.org/officeDocument/2006/math" xmlns:v="urn:schemas-microsoft-com:vml" xmlns:wp14="http://schemas.microsoft.com/office/word/2010/wordprocessingDrawing" xmlns:wp="http://schemas.openxmlformats.org/drawingml/2006/wordprocessingDrawing" xmlns:w10="urn:schemas-microsoft-com:office:word" xmlns:w="http://schemas.openxmlformats.org/wordprocessingml/2006/main" xmlns:w14="http://schemas.microsoft.com/office/word/2010/wordml" xmlns:w15="http://schemas.microsoft.com/office/word/2012/wordml" xmlns:wpg="http://schemas.microsoft.com/office/word/2010/wordprocessingGroup" xmlns:wpi="http://schemas.microsoft.com/office/word/2010/wordprocessingInk" xmlns:wne="http://schemas.microsoft.com/office/word/2006/wordml" xmlns:wps="http://schemas.microsoft.com/office/word/2010/wordprocessingShape" mc:Ignorable="w14 w15 wp14">
+<w:footnotes xmlns:wpc="http://schemas.microsoft.com/office/word/2010/wordprocessingCanvas" xmlns:cx="http://schemas.microsoft.com/office/drawing/2014/chartex" xmlns:mc="http://schemas.openxmlformats.org/markup-compatibility/2006" xmlns:o="urn:schemas-microsoft-com:office:office" xmlns:r="http://schemas.openxmlformats.org/officeDocument/2006/relationships" xmlns:m="http://schemas.openxmlformats.org/officeDocument/2006/math" xmlns:v="urn:schemas-microsoft-com:vml" xmlns:wp14="http://schemas.microsoft.com/office/word/2010/wordprocessingDrawing" xmlns:wp="http://schemas.openxmlformats.org/drawingml/2006/wordprocessingDrawing" xmlns:w10="urn:schemas-microsoft-com:office:word" xmlns:w="http://schemas.openxmlformats.org/wordprocessingml/2006/main" xmlns:w14="http://schemas.microsoft.com/office/word/2010/wordml" xmlns:w15="http://schemas.microsoft.com/office/word/2012/wordml" xmlns:w16se="http://schemas.microsoft.com/office/word/2015/wordml/symex" xmlns:wpg="http://schemas.microsoft.com/office/word/2010/wordprocessingGroup" xmlns:wpi="http://schemas.microsoft.com/office/word/2010/wordprocessingInk" xmlns:wne="http://schemas.microsoft.com/office/word/2006/wordml" xmlns:wps="http://schemas.microsoft.com/office/word/2010/wordprocessingShape" mc:Ignorable="w14 w15 w16se wp14">
   <w:footnote w:type="separator" w:id="-1">
     <w:p>
       <w:pPr>
@@ -179,7 +176,7 @@
 </file>
 
 <file path=word/header1.xml><?xml version="1.0" encoding="utf-8"?>
-<w:hdr xmlns:wpc="http://schemas.microsoft.com/office/word/2010/wordprocessingCanvas" xmlns:mc="http://schemas.openxmlformats.org/markup-compatibility/2006" xmlns:o="urn:schemas-microsoft-com:office:office" xmlns:r="http://schemas.openxmlformats.org/officeDocument/2006/relationships" xmlns:m="http://schemas.openxmlformats.org/officeDocument/2006/math" xmlns:v="urn:schemas-microsoft-com:vml" xmlns:wp14="http://schemas.microsoft.com/office/word/2010/wordprocessingDrawing" xmlns:wp="http://schemas.openxmlformats.org/drawingml/2006/wordprocessingDrawing" xmlns:w10="urn:schemas-microsoft-com:office:word" xmlns:w="http://schemas.openxmlformats.org/wordprocessingml/2006/main" xmlns:w14="http://schemas.microsoft.com/office/word/2010/wordml" xmlns:w15="http://schemas.microsoft.com/office/word/2012/wordml" xmlns:wpg="http://schemas.microsoft.com/office/word/2010/wordprocessingGroup" xmlns:wpi="http://schemas.microsoft.com/office/word/2010/wordprocessingInk" xmlns:wne="http://schemas.microsoft.com/office/word/2006/wordml" xmlns:wps="http://schemas.microsoft.com/office/word/2010/wordprocessingShape" mc:Ignorable="w14 w15 wp14">
+<w:hdr xmlns:wpc="http://schemas.microsoft.com/office/word/2010/wordprocessingCanvas" xmlns:cx="http://schemas.microsoft.com/office/drawing/2014/chartex" xmlns:mc="http://schemas.openxmlformats.org/markup-compatibility/2006" xmlns:o="urn:schemas-microsoft-com:office:office" xmlns:r="http://schemas.openxmlformats.org/officeDocument/2006/relationships" xmlns:m="http://schemas.openxmlformats.org/officeDocument/2006/math" xmlns:v="urn:schemas-microsoft-com:vml" xmlns:wp14="http://schemas.microsoft.com/office/word/2010/wordprocessingDrawing" xmlns:wp="http://schemas.openxmlformats.org/drawingml/2006/wordprocessingDrawing" xmlns:w10="urn:schemas-microsoft-com:office:word" xmlns:w="http://schemas.openxmlformats.org/wordprocessingml/2006/main" xmlns:w14="http://schemas.microsoft.com/office/word/2010/wordml" xmlns:w15="http://schemas.microsoft.com/office/word/2012/wordml" xmlns:w16se="http://schemas.microsoft.com/office/word/2015/wordml/symex" xmlns:wpg="http://schemas.microsoft.com/office/word/2010/wordprocessingGroup" xmlns:wpi="http://schemas.microsoft.com/office/word/2010/wordprocessingInk" xmlns:wne="http://schemas.microsoft.com/office/word/2006/wordml" xmlns:wps="http://schemas.microsoft.com/office/word/2010/wordprocessingShape" mc:Ignorable="w14 w15 w16se wp14">
   <w:p>
     <w:pPr>
       <w:pStyle w:val="Header"/>
@@ -189,7 +186,7 @@
 </file>
 
 <file path=word/header2.xml><?xml version="1.0" encoding="utf-8"?>
-<w:hdr xmlns:wpc="http://schemas.microsoft.com/office/word/2010/wordprocessingCanvas" xmlns:mc="http://schemas.openxmlformats.org/markup-compatibility/2006" xmlns:o="urn:schemas-microsoft-com:office:office" xmlns:r="http://schemas.openxmlformats.org/officeDocument/2006/relationships" xmlns:m="http://schemas.openxmlformats.org/officeDocument/2006/math" xmlns:v="urn:schemas-microsoft-com:vml" xmlns:wp14="http://schemas.microsoft.com/office/word/2010/wordprocessingDrawing" xmlns:wp="http://schemas.openxmlformats.org/drawingml/2006/wordprocessingDrawing" xmlns:w10="urn:schemas-microsoft-com:office:word" xmlns:w="http://schemas.openxmlformats.org/wordprocessingml/2006/main" xmlns:w14="http://schemas.microsoft.com/office/word/2010/wordml" xmlns:w15="http://schemas.microsoft.com/office/word/2012/wordml" xmlns:wpg="http://schemas.microsoft.com/office/word/2010/wordprocessingGroup" xmlns:wpi="http://schemas.microsoft.com/office/word/2010/wordprocessingInk" xmlns:wne="http://schemas.microsoft.com/office/word/2006/wordml" xmlns:wps="http://schemas.microsoft.com/office/word/2010/wordprocessingShape" mc:Ignorable="w14 w15 wp14">
+<w:hdr xmlns:wpc="http://schemas.microsoft.com/office/word/2010/wordprocessingCanvas" xmlns:cx="http://schemas.microsoft.com/office/drawing/2014/chartex" xmlns:mc="http://schemas.openxmlformats.org/markup-compatibility/2006" xmlns:o="urn:schemas-microsoft-com:office:office" xmlns:r="http://schemas.openxmlformats.org/officeDocument/2006/relationships" xmlns:m="http://schemas.openxmlformats.org/officeDocument/2006/math" xmlns:v="urn:schemas-microsoft-com:vml" xmlns:wp14="http://schemas.microsoft.com/office/word/2010/wordprocessingDrawing" xmlns:wp="http://schemas.openxmlformats.org/drawingml/2006/wordprocessingDrawing" xmlns:w10="urn:schemas-microsoft-com:office:word" xmlns:w="http://schemas.openxmlformats.org/wordprocessingml/2006/main" xmlns:w14="http://schemas.microsoft.com/office/word/2010/wordml" xmlns:w15="http://schemas.microsoft.com/office/word/2012/wordml" xmlns:w16se="http://schemas.microsoft.com/office/word/2015/wordml/symex" xmlns:wpg="http://schemas.microsoft.com/office/word/2010/wordprocessingGroup" xmlns:wpi="http://schemas.microsoft.com/office/word/2010/wordprocessingInk" xmlns:wne="http://schemas.microsoft.com/office/word/2006/wordml" xmlns:wps="http://schemas.microsoft.com/office/word/2010/wordprocessingShape" mc:Ignorable="w14 w15 w16se wp14">
   <w:p>
     <w:pPr>
       <w:pStyle w:val="Header"/>
@@ -197,12 +194,14 @@
     <w:r>
       <w:t>KH_HUE_T08_NguyenThiThanh_DangKiDeTaiHuongDan_SequenceDiagram_v1.0</w:t>
     </w:r>
+    <w:bookmarkStart w:id="0" w:name="_GoBack"/>
+    <w:bookmarkEnd w:id="0"/>
   </w:p>
 </w:hdr>
 </file>
 
 <file path=word/header3.xml><?xml version="1.0" encoding="utf-8"?>
-<w:hdr xmlns:wpc="http://schemas.microsoft.com/office/word/2010/wordprocessingCanvas" xmlns:mc="http://schemas.openxmlformats.org/markup-compatibility/2006" xmlns:o="urn:schemas-microsoft-com:office:office" xmlns:r="http://schemas.openxmlformats.org/officeDocument/2006/relationships" xmlns:m="http://schemas.openxmlformats.org/officeDocument/2006/math" xmlns:v="urn:schemas-microsoft-com:vml" xmlns:wp14="http://schemas.microsoft.com/office/word/2010/wordprocessingDrawing" xmlns:wp="http://schemas.openxmlformats.org/drawingml/2006/wordprocessingDrawing" xmlns:w10="urn:schemas-microsoft-com:office:word" xmlns:w="http://schemas.openxmlformats.org/wordprocessingml/2006/main" xmlns:w14="http://schemas.microsoft.com/office/word/2010/wordml" xmlns:w15="http://schemas.microsoft.com/office/word/2012/wordml" xmlns:wpg="http://schemas.microsoft.com/office/word/2010/wordprocessingGroup" xmlns:wpi="http://schemas.microsoft.com/office/word/2010/wordprocessingInk" xmlns:wne="http://schemas.microsoft.com/office/word/2006/wordml" xmlns:wps="http://schemas.microsoft.com/office/word/2010/wordprocessingShape" mc:Ignorable="w14 w15 wp14">
+<w:hdr xmlns:wpc="http://schemas.microsoft.com/office/word/2010/wordprocessingCanvas" xmlns:cx="http://schemas.microsoft.com/office/drawing/2014/chartex" xmlns:mc="http://schemas.openxmlformats.org/markup-compatibility/2006" xmlns:o="urn:schemas-microsoft-com:office:office" xmlns:r="http://schemas.openxmlformats.org/officeDocument/2006/relationships" xmlns:m="http://schemas.openxmlformats.org/officeDocument/2006/math" xmlns:v="urn:schemas-microsoft-com:vml" xmlns:wp14="http://schemas.microsoft.com/office/word/2010/wordprocessingDrawing" xmlns:wp="http://schemas.openxmlformats.org/drawingml/2006/wordprocessingDrawing" xmlns:w10="urn:schemas-microsoft-com:office:word" xmlns:w="http://schemas.openxmlformats.org/wordprocessingml/2006/main" xmlns:w14="http://schemas.microsoft.com/office/word/2010/wordml" xmlns:w15="http://schemas.microsoft.com/office/word/2012/wordml" xmlns:w16se="http://schemas.microsoft.com/office/word/2015/wordml/symex" xmlns:wpg="http://schemas.microsoft.com/office/word/2010/wordprocessingGroup" xmlns:wpi="http://schemas.microsoft.com/office/word/2010/wordprocessingInk" xmlns:wne="http://schemas.microsoft.com/office/word/2006/wordml" xmlns:wps="http://schemas.microsoft.com/office/word/2010/wordprocessingShape" mc:Ignorable="w14 w15 w16se wp14">
   <w:p>
     <w:pPr>
       <w:pStyle w:val="Header"/>
@@ -212,7 +211,7 @@
 </file>
 
 <file path=word/styles.xml><?xml version="1.0" encoding="utf-8"?>
-<w:styles xmlns:mc="http://schemas.openxmlformats.org/markup-compatibility/2006" xmlns:r="http://schemas.openxmlformats.org/officeDocument/2006/relationships" xmlns:w="http://schemas.openxmlformats.org/wordprocessingml/2006/main" xmlns:w14="http://schemas.microsoft.com/office/word/2010/wordml" xmlns:w15="http://schemas.microsoft.com/office/word/2012/wordml" mc:Ignorable="w14 w15">
+<w:styles xmlns:mc="http://schemas.openxmlformats.org/markup-compatibility/2006" xmlns:r="http://schemas.openxmlformats.org/officeDocument/2006/relationships" xmlns:w="http://schemas.openxmlformats.org/wordprocessingml/2006/main" xmlns:w14="http://schemas.microsoft.com/office/word/2010/wordml" xmlns:w15="http://schemas.microsoft.com/office/word/2012/wordml" xmlns:w16se="http://schemas.microsoft.com/office/word/2015/wordml/symex" mc:Ignorable="w14 w15 w16se">
   <w:docDefaults>
     <w:rPrDefault>
       <w:rPr>

</xml_diff>